<commit_message>
Gramatica C quitar espacios
Se mejora la gramatica c
para quitar espacio saltos de lineas y tabulaciones para tener una lectura correcta para la gramatica c
(se quitaron espacios para leer la de una mejor manera la gramatica)
</commit_message>
<xml_diff>
--- a/1_Arbol_JFLAP/1_Arboles_AFD_Gramaticas.docx
+++ b/1_Arbol_JFLAP/1_Arboles_AFD_Gramaticas.docx
@@ -49,10 +49,7 @@
     </w:p>
     <w:p>
       <w:r>
-        <w:t>TEXTO</w:t>
-      </w:r>
-      <w:r>
-        <w:t xml:space="preserve"> = {LETRAS, NUMEROS, SIMBOLOS}</w:t>
+        <w:t>TEXTO = {LETRAS, NUMEROS, SIMBOLOS}</w:t>
       </w:r>
     </w:p>
     <w:p>
@@ -1160,14 +1157,7 @@
                                 <w:color w:val="C00000"/>
                                 <w:lang w:val="es-ES"/>
                               </w:rPr>
-                              <w:t>2,3</w:t>
-                            </w:r>
-                            <w:r>
-                              <w:rPr>
-                                <w:color w:val="C00000"/>
-                                <w:lang w:val="es-ES"/>
-                              </w:rPr>
-                              <w:t>,4</w:t>
+                              <w:t>2,3,4</w:t>
                             </w:r>
                           </w:p>
                           <w:p>
@@ -1217,14 +1207,7 @@
                           <w:color w:val="C00000"/>
                           <w:lang w:val="es-ES"/>
                         </w:rPr>
-                        <w:t>2,3</w:t>
-                      </w:r>
-                      <w:r>
-                        <w:rPr>
-                          <w:color w:val="C00000"/>
-                          <w:lang w:val="es-ES"/>
-                        </w:rPr>
-                        <w:t>,4</w:t>
+                        <w:t>2,3,4</w:t>
                       </w:r>
                     </w:p>
                     <w:p>
@@ -8570,6 +8553,90 @@
     </w:p>
     <w:p/>
     <w:p/>
+    <w:p>
+      <w:pPr>
+        <w:rPr>
+          <w:b/>
+          <w:bCs/>
+          <w:sz w:val="32"/>
+          <w:szCs w:val="32"/>
+        </w:rPr>
+      </w:pPr>
+      <w:r>
+        <w:rPr>
+          <w:b/>
+          <w:bCs/>
+          <w:sz w:val="32"/>
+          <w:szCs w:val="32"/>
+        </w:rPr>
+        <w:lastRenderedPageBreak/>
+        <w:t xml:space="preserve">AUTOMATA </w:t>
+      </w:r>
+      <w:r>
+        <w:rPr>
+          <w:b/>
+          <w:bCs/>
+          <w:sz w:val="32"/>
+          <w:szCs w:val="32"/>
+        </w:rPr>
+        <w:t xml:space="preserve">Claves = [“TEXTO”,”TEXTO2”] </w:t>
+      </w:r>
+    </w:p>
+    <w:p>
+      <w:r>
+        <w:t>SIMBOLOS = {{,},:,[,],",",(,),;,=,",',#,_,-}</w:t>
+      </w:r>
+    </w:p>
+    <w:p>
+      <w:r>
+        <w:t>NUMEROS ={0,1,2,3...9}</w:t>
+      </w:r>
+    </w:p>
+    <w:p>
+      <w:r>
+        <w:t>LETRAS = {A,a,B,b,C,c...Z,z}</w:t>
+      </w:r>
+    </w:p>
+    <w:p>
+      <w:r>
+        <w:t>TEXTO = {LETRAS, NUMEROS, SIMBOLOS}</w:t>
+      </w:r>
+    </w:p>
+    <w:p>
+      <w:r>
+        <w:t>-------------------------------------------------</w:t>
+      </w:r>
+    </w:p>
+    <w:p>
+      <w:r>
+        <w:t>Gramatica:</w:t>
+      </w:r>
+    </w:p>
+    <w:p>
+      <w:pPr>
+        <w:rPr>
+          <w:b/>
+          <w:bCs/>
+          <w:sz w:val="32"/>
+          <w:szCs w:val="32"/>
+        </w:rPr>
+      </w:pPr>
+      <w:r>
+        <w:t>C•l•a•v•e•s</w:t>
+      </w:r>
+      <w:r>
+        <w:t>•=•[•”•TEXTO•”•( (,•</w:t>
+      </w:r>
+      <w:r>
+        <w:t xml:space="preserve"> </w:t>
+      </w:r>
+      <w:r>
+        <w:t>”•TEXTO•”</w:t>
+      </w:r>
+      <w:r>
+        <w:t>)* | ] )</w:t>
+      </w:r>
+    </w:p>
     <w:p/>
     <w:p/>
     <w:p/>

</xml_diff>